<commit_message>
Sua file dac ta
</commit_message>
<xml_diff>
--- a/ĐẶC TẢ ĐỀ TÀI.docx
+++ b/ĐẶC TẢ ĐỀ TÀI.docx
@@ -12,7 +12,6 @@
           <w:szCs w:val="32"/>
         </w:rPr>
       </w:pPr>
-      <w:bookmarkStart w:id="0" w:name="_GoBack"/>
       <w:r>
         <w:rPr>
           <w:rFonts w:ascii="Times New Roman" w:hAnsi="Times New Roman" w:cs="Times New Roman"/>
@@ -92,7 +91,6 @@
         <w:t xml:space="preserve"> </w:t>
       </w:r>
     </w:p>
-    <w:bookmarkEnd w:id="0"/>
     <w:p>
       <w:pPr>
         <w:spacing w:before="120" w:after="120" w:line="360" w:lineRule="auto"/>
@@ -394,8 +392,11 @@
     <w:p>
       <w:pPr>
         <w:pStyle w:val="ListParagraph"/>
-        <w:spacing w:before="120" w:after="120" w:line="360" w:lineRule="auto"/>
-        <w:ind w:left="142" w:hanging="142"/>
+        <w:numPr>
+          <w:ilvl w:val="0"/>
+          <w:numId w:val="23"/>
+        </w:numPr>
+        <w:spacing w:before="120" w:after="120" w:line="360" w:lineRule="auto"/>
         <w:rPr>
           <w:rFonts w:ascii="Times New Roman" w:hAnsi="Times New Roman" w:cs="Times New Roman"/>
           <w:b/>
@@ -1094,6 +1095,11 @@
     </w:p>
     <w:p>
       <w:pPr>
+        <w:pStyle w:val="ListParagraph"/>
+        <w:numPr>
+          <w:ilvl w:val="0"/>
+          <w:numId w:val="23"/>
+        </w:numPr>
         <w:spacing w:before="120" w:after="120" w:line="360" w:lineRule="auto"/>
         <w:rPr>
           <w:rFonts w:ascii="Times New Roman" w:hAnsi="Times New Roman" w:cs="Times New Roman"/>
@@ -2643,6 +2649,11 @@
     </w:p>
     <w:p>
       <w:pPr>
+        <w:pStyle w:val="ListParagraph"/>
+        <w:numPr>
+          <w:ilvl w:val="0"/>
+          <w:numId w:val="23"/>
+        </w:numPr>
         <w:spacing w:before="120" w:after="120" w:line="360" w:lineRule="auto"/>
         <w:rPr>
           <w:rFonts w:ascii="Times New Roman" w:hAnsi="Times New Roman" w:cs="Times New Roman"/>
@@ -3738,6 +3749,28 @@
     </w:p>
     <w:p>
       <w:pPr>
+        <w:spacing w:before="120" w:after="120" w:line="360" w:lineRule="auto"/>
+        <w:jc w:val="center"/>
+        <w:rPr>
+          <w:rFonts w:ascii="Times New Roman" w:hAnsi="Times New Roman" w:cs="Times New Roman"/>
+          <w:b/>
+          <w:sz w:val="32"/>
+          <w:szCs w:val="32"/>
+        </w:rPr>
+      </w:pPr>
+      <w:r>
+        <w:rPr>
+          <w:rFonts w:ascii="Times New Roman" w:hAnsi="Times New Roman" w:cs="Times New Roman"/>
+          <w:b/>
+          <w:sz w:val="32"/>
+          <w:szCs w:val="32"/>
+        </w:rPr>
+        <w:lastRenderedPageBreak/>
+        <w:t>TỔNG QUAN</w:t>
+      </w:r>
+    </w:p>
+    <w:p>
+      <w:pPr>
         <w:pStyle w:val="ListParagraph"/>
         <w:numPr>
           <w:ilvl w:val="0"/>
@@ -3759,7 +3792,6 @@
           <w:sz w:val="28"/>
           <w:szCs w:val="28"/>
         </w:rPr>
-        <w:lastRenderedPageBreak/>
         <w:t>Tổng quan về PHP</w:t>
       </w:r>
     </w:p>
@@ -4142,16 +4174,6 @@
         </w:rPr>
         <w:t> chỉ có thể hoạt động và sử dụng cho các ứng dụng trên web. Đó chính là hạn chế cần khắc phục nếu muốn cạnh tranh và phát triển rộng rãi hơn nữa so với các ngôn ngữ lập trình khác.</w:t>
       </w:r>
-    </w:p>
-    <w:p>
-      <w:pPr>
-        <w:spacing w:before="120" w:after="120" w:line="360" w:lineRule="auto"/>
-        <w:rPr>
-          <w:rFonts w:ascii="Times New Roman" w:hAnsi="Times New Roman" w:cs="Times New Roman"/>
-          <w:sz w:val="28"/>
-          <w:szCs w:val="28"/>
-        </w:rPr>
-      </w:pPr>
     </w:p>
     <w:p>
       <w:pPr>
@@ -4808,6 +4830,26 @@
           <w:szCs w:val="32"/>
         </w:rPr>
         <w:lastRenderedPageBreak/>
+        <w:t>Tổng qua</w:t>
+      </w:r>
+      <w:bookmarkStart w:id="0" w:name="_GoBack"/>
+      <w:bookmarkEnd w:id="0"/>
+      <w:r>
+        <w:rPr>
+          <w:rFonts w:ascii="Times New Roman" w:hAnsi="Times New Roman" w:cs="Times New Roman"/>
+          <w:b/>
+          <w:sz w:val="32"/>
+          <w:szCs w:val="32"/>
+        </w:rPr>
+        <w:t xml:space="preserve">n về </w:t>
+      </w:r>
+      <w:r>
+        <w:rPr>
+          <w:rFonts w:ascii="Times New Roman" w:hAnsi="Times New Roman" w:cs="Times New Roman"/>
+          <w:b/>
+          <w:sz w:val="32"/>
+          <w:szCs w:val="32"/>
+        </w:rPr>
         <w:t>MySQL</w:t>
       </w:r>
     </w:p>
@@ -9328,6 +9370,103 @@
     </w:lvl>
   </w:abstractNum>
   <w:abstractNum w:abstractNumId="11">
+    <w:nsid w:val="4693347E"/>
+    <w:multiLevelType w:val="multilevel"/>
+    <w:tmpl w:val="16562D68"/>
+    <w:lvl w:ilvl="0">
+      <w:start w:val="1"/>
+      <w:numFmt w:val="decimal"/>
+      <w:lvlText w:val="%1."/>
+      <w:lvlJc w:val="left"/>
+      <w:pPr>
+        <w:ind w:left="720" w:hanging="360"/>
+      </w:pPr>
+      <w:rPr>
+        <w:rFonts w:hint="default"/>
+      </w:rPr>
+    </w:lvl>
+    <w:lvl w:ilvl="1">
+      <w:start w:val="1"/>
+      <w:numFmt w:val="decimal"/>
+      <w:isLgl/>
+      <w:lvlText w:val="%1.%2"/>
+      <w:lvlJc w:val="left"/>
+      <w:pPr>
+        <w:ind w:left="720" w:hanging="360"/>
+      </w:pPr>
+    </w:lvl>
+    <w:lvl w:ilvl="2">
+      <w:start w:val="1"/>
+      <w:numFmt w:val="decimal"/>
+      <w:isLgl/>
+      <w:lvlText w:val="%1.%2.%3"/>
+      <w:lvlJc w:val="left"/>
+      <w:pPr>
+        <w:ind w:left="1080" w:hanging="720"/>
+      </w:pPr>
+    </w:lvl>
+    <w:lvl w:ilvl="3">
+      <w:start w:val="1"/>
+      <w:numFmt w:val="decimal"/>
+      <w:isLgl/>
+      <w:lvlText w:val="%1.%2.%3.%4"/>
+      <w:lvlJc w:val="left"/>
+      <w:pPr>
+        <w:ind w:left="1080" w:hanging="720"/>
+      </w:pPr>
+    </w:lvl>
+    <w:lvl w:ilvl="4">
+      <w:start w:val="1"/>
+      <w:numFmt w:val="decimal"/>
+      <w:isLgl/>
+      <w:lvlText w:val="%1.%2.%3.%4.%5"/>
+      <w:lvlJc w:val="left"/>
+      <w:pPr>
+        <w:ind w:left="1440" w:hanging="1080"/>
+      </w:pPr>
+    </w:lvl>
+    <w:lvl w:ilvl="5">
+      <w:start w:val="1"/>
+      <w:numFmt w:val="decimal"/>
+      <w:isLgl/>
+      <w:lvlText w:val="%1.%2.%3.%4.%5.%6"/>
+      <w:lvlJc w:val="left"/>
+      <w:pPr>
+        <w:ind w:left="1800" w:hanging="1440"/>
+      </w:pPr>
+    </w:lvl>
+    <w:lvl w:ilvl="6">
+      <w:start w:val="1"/>
+      <w:numFmt w:val="decimal"/>
+      <w:isLgl/>
+      <w:lvlText w:val="%1.%2.%3.%4.%5.%6.%7"/>
+      <w:lvlJc w:val="left"/>
+      <w:pPr>
+        <w:ind w:left="1800" w:hanging="1440"/>
+      </w:pPr>
+    </w:lvl>
+    <w:lvl w:ilvl="7">
+      <w:start w:val="1"/>
+      <w:numFmt w:val="decimal"/>
+      <w:isLgl/>
+      <w:lvlText w:val="%1.%2.%3.%4.%5.%6.%7.%8"/>
+      <w:lvlJc w:val="left"/>
+      <w:pPr>
+        <w:ind w:left="2160" w:hanging="1800"/>
+      </w:pPr>
+    </w:lvl>
+    <w:lvl w:ilvl="8">
+      <w:start w:val="1"/>
+      <w:numFmt w:val="decimal"/>
+      <w:isLgl/>
+      <w:lvlText w:val="%1.%2.%3.%4.%5.%6.%7.%8.%9"/>
+      <w:lvlJc w:val="left"/>
+      <w:pPr>
+        <w:ind w:left="2160" w:hanging="1800"/>
+      </w:pPr>
+    </w:lvl>
+  </w:abstractNum>
+  <w:abstractNum w:abstractNumId="12">
     <w:nsid w:val="52AF41E3"/>
     <w:multiLevelType w:val="hybridMultilevel"/>
     <w:tmpl w:val="043E273A"/>
@@ -9416,7 +9555,7 @@
       </w:pPr>
     </w:lvl>
   </w:abstractNum>
-  <w:abstractNum w:abstractNumId="12">
+  <w:abstractNum w:abstractNumId="13">
     <w:nsid w:val="5B336C44"/>
     <w:multiLevelType w:val="hybridMultilevel"/>
     <w:tmpl w:val="5E263684"/>
@@ -9502,7 +9641,7 @@
       </w:pPr>
     </w:lvl>
   </w:abstractNum>
-  <w:abstractNum w:abstractNumId="13">
+  <w:abstractNum w:abstractNumId="14">
     <w:nsid w:val="5ED43433"/>
     <w:multiLevelType w:val="multilevel"/>
     <w:tmpl w:val="850ED716"/>
@@ -9651,7 +9790,7 @@
       </w:rPr>
     </w:lvl>
   </w:abstractNum>
-  <w:abstractNum w:abstractNumId="14">
+  <w:abstractNum w:abstractNumId="15">
     <w:nsid w:val="6296599E"/>
     <w:multiLevelType w:val="multilevel"/>
     <w:tmpl w:val="7A00E7D2"/>
@@ -9744,7 +9883,7 @@
       </w:pPr>
     </w:lvl>
   </w:abstractNum>
-  <w:abstractNum w:abstractNumId="15">
+  <w:abstractNum w:abstractNumId="16">
     <w:nsid w:val="62DA0118"/>
     <w:multiLevelType w:val="hybridMultilevel"/>
     <w:tmpl w:val="63065F9E"/>
@@ -9830,7 +9969,7 @@
       </w:pPr>
     </w:lvl>
   </w:abstractNum>
-  <w:abstractNum w:abstractNumId="16">
+  <w:abstractNum w:abstractNumId="17">
     <w:nsid w:val="6990053D"/>
     <w:multiLevelType w:val="multilevel"/>
     <w:tmpl w:val="16562D68"/>
@@ -9927,7 +10066,7 @@
       </w:pPr>
     </w:lvl>
   </w:abstractNum>
-  <w:abstractNum w:abstractNumId="17">
+  <w:abstractNum w:abstractNumId="18">
     <w:nsid w:val="6D3844EB"/>
     <w:multiLevelType w:val="hybridMultilevel"/>
     <w:tmpl w:val="3E26C302"/>
@@ -10040,7 +10179,7 @@
       </w:rPr>
     </w:lvl>
   </w:abstractNum>
-  <w:abstractNum w:abstractNumId="18">
+  <w:abstractNum w:abstractNumId="19">
     <w:nsid w:val="7333445F"/>
     <w:multiLevelType w:val="hybridMultilevel"/>
     <w:tmpl w:val="457C3656"/>
@@ -10153,7 +10292,7 @@
       </w:rPr>
     </w:lvl>
   </w:abstractNum>
-  <w:abstractNum w:abstractNumId="19">
+  <w:abstractNum w:abstractNumId="20">
     <w:nsid w:val="76AC761D"/>
     <w:multiLevelType w:val="hybridMultilevel"/>
     <w:tmpl w:val="8EA013A8"/>
@@ -10239,7 +10378,7 @@
       </w:pPr>
     </w:lvl>
   </w:abstractNum>
-  <w:abstractNum w:abstractNumId="20">
+  <w:abstractNum w:abstractNumId="21">
     <w:nsid w:val="773D4140"/>
     <w:multiLevelType w:val="hybridMultilevel"/>
     <w:tmpl w:val="FE627D2E"/>
@@ -10352,7 +10491,7 @@
       </w:rPr>
     </w:lvl>
   </w:abstractNum>
-  <w:abstractNum w:abstractNumId="21">
+  <w:abstractNum w:abstractNumId="22">
     <w:nsid w:val="7E6E1AA0"/>
     <w:multiLevelType w:val="hybridMultilevel"/>
     <w:tmpl w:val="4122060C"/>
@@ -10439,10 +10578,10 @@
     </w:lvl>
   </w:abstractNum>
   <w:num w:numId="1">
-    <w:abstractNumId w:val="12"/>
+    <w:abstractNumId w:val="13"/>
   </w:num>
   <w:num w:numId="2">
-    <w:abstractNumId w:val="21"/>
+    <w:abstractNumId w:val="22"/>
   </w:num>
   <w:num w:numId="3">
     <w:abstractNumId w:val="10"/>
@@ -10451,19 +10590,19 @@
     <w:abstractNumId w:val="7"/>
   </w:num>
   <w:num w:numId="5">
-    <w:abstractNumId w:val="15"/>
+    <w:abstractNumId w:val="16"/>
   </w:num>
   <w:num w:numId="6">
-    <w:abstractNumId w:val="11"/>
+    <w:abstractNumId w:val="12"/>
   </w:num>
   <w:num w:numId="7">
     <w:abstractNumId w:val="2"/>
   </w:num>
   <w:num w:numId="8">
-    <w:abstractNumId w:val="13"/>
+    <w:abstractNumId w:val="14"/>
   </w:num>
   <w:num w:numId="9">
-    <w:abstractNumId w:val="20"/>
+    <w:abstractNumId w:val="21"/>
   </w:num>
   <w:num w:numId="10">
     <w:abstractNumId w:val="0"/>
@@ -10472,7 +10611,7 @@
     <w:abstractNumId w:val="5"/>
   </w:num>
   <w:num w:numId="12">
-    <w:abstractNumId w:val="19"/>
+    <w:abstractNumId w:val="20"/>
   </w:num>
   <w:num w:numId="13">
     <w:abstractNumId w:val="4"/>
@@ -10487,24 +10626,27 @@
     <w:abstractNumId w:val="1"/>
   </w:num>
   <w:num w:numId="17">
-    <w:abstractNumId w:val="18"/>
+    <w:abstractNumId w:val="19"/>
   </w:num>
   <w:num w:numId="18">
-    <w:abstractNumId w:val="14"/>
+    <w:abstractNumId w:val="15"/>
   </w:num>
   <w:num w:numId="19">
     <w:abstractNumId w:val="6"/>
   </w:num>
   <w:num w:numId="20">
-    <w:abstractNumId w:val="16"/>
+    <w:abstractNumId w:val="17"/>
   </w:num>
   <w:num w:numId="21">
     <w:abstractNumId w:val="9"/>
   </w:num>
   <w:num w:numId="22">
-    <w:abstractNumId w:val="17"/>
+    <w:abstractNumId w:val="18"/>
   </w:num>
-  <w:numIdMacAtCleanup w:val="22"/>
+  <w:num w:numId="23">
+    <w:abstractNumId w:val="11"/>
+  </w:num>
+  <w:numIdMacAtCleanup w:val="23"/>
 </w:numbering>
 </file>
 
@@ -11302,7 +11444,7 @@
 </file>
 
 <file path=customXml/itemProps1.xml><?xml version="1.0" encoding="utf-8"?>
-<ds:datastoreItem xmlns:ds="http://schemas.openxmlformats.org/officeDocument/2006/customXml" ds:itemID="{A0192685-F0BA-4A26-8B4F-19AB19006DA0}">
+<ds:datastoreItem xmlns:ds="http://schemas.openxmlformats.org/officeDocument/2006/customXml" ds:itemID="{6467B67C-9C54-4FAD-90BF-E2412B56858E}">
   <ds:schemaRefs>
     <ds:schemaRef ds:uri="http://schemas.openxmlformats.org/officeDocument/2006/bibliography"/>
   </ds:schemaRefs>

</xml_diff>

<commit_message>
So Do Use case, update FlowChart, update cay giao dien,dac ta de tai
</commit_message>
<xml_diff>
--- a/ĐẶC TẢ ĐỀ TÀI.docx
+++ b/ĐẶC TẢ ĐỀ TÀI.docx
@@ -7895,21 +7895,21 @@
           <w:szCs w:val="28"/>
         </w:rPr>
       </w:pPr>
-      <w:bookmarkStart w:id="0" w:name="_GoBack"/>
-      <w:bookmarkEnd w:id="0"/>
     </w:p>
     <w:p>
       <w:pPr>
         <w:spacing w:line="360" w:lineRule="auto"/>
         <w:rPr>
           <w:rFonts w:ascii="Times New Roman" w:hAnsi="Times New Roman" w:cs="Times New Roman"/>
-          <w:sz w:val="28"/>
-          <w:szCs w:val="28"/>
-        </w:rPr>
-      </w:pPr>
-      <w:r>
-        <w:rPr>
-          <w:rFonts w:ascii="Times New Roman" w:hAnsi="Times New Roman" w:cs="Times New Roman"/>
+          <w:b/>
+          <w:sz w:val="28"/>
+          <w:szCs w:val="28"/>
+        </w:rPr>
+      </w:pPr>
+      <w:r>
+        <w:rPr>
+          <w:rFonts w:ascii="Times New Roman" w:hAnsi="Times New Roman" w:cs="Times New Roman"/>
+          <w:b/>
           <w:sz w:val="28"/>
           <w:szCs w:val="28"/>
         </w:rPr>
@@ -8059,7 +8059,23 @@
           <w:szCs w:val="28"/>
         </w:rPr>
         <w:lastRenderedPageBreak/>
-        <w:t>chọn vào nút lí lịch trích ngang sẽ hiển thị lí lịch trích ngang của sinh viên được chọn.</w:t>
+        <w:t xml:space="preserve">chọn vào nút </w:t>
+      </w:r>
+      <w:r>
+        <w:rPr>
+          <w:rFonts w:ascii="Times New Roman" w:hAnsi="Times New Roman" w:cs="Times New Roman"/>
+          <w:sz w:val="28"/>
+          <w:szCs w:val="28"/>
+        </w:rPr>
+        <w:t xml:space="preserve">xem </w:t>
+      </w:r>
+      <w:r>
+        <w:rPr>
+          <w:rFonts w:ascii="Times New Roman" w:hAnsi="Times New Roman" w:cs="Times New Roman"/>
+          <w:sz w:val="28"/>
+          <w:szCs w:val="28"/>
+        </w:rPr>
+        <w:t>lí lịch trích ngang sẽ hiển thị lí lịch trích ngang của sinh viên được chọn.</w:t>
       </w:r>
       <w:proofErr w:type="gramEnd"/>
     </w:p>
@@ -8150,7 +8166,15 @@
           <w:sz w:val="28"/>
           <w:szCs w:val="28"/>
         </w:rPr>
-        <w:t>Nhập thông tin cố vấn, thông tin sinh viên và lí lịch trích ngang.</w:t>
+        <w:t>Màn hình nhập: n</w:t>
+      </w:r>
+      <w:r>
+        <w:rPr>
+          <w:rFonts w:ascii="Times New Roman" w:hAnsi="Times New Roman" w:cs="Times New Roman"/>
+          <w:sz w:val="28"/>
+          <w:szCs w:val="28"/>
+        </w:rPr>
+        <w:t>hập thông tin cố vấn, thông tin sinh viên và lí lịch trích ngang.</w:t>
       </w:r>
     </w:p>
     <w:p>
@@ -8306,28 +8330,12 @@
       <w:pPr>
         <w:spacing w:line="360" w:lineRule="auto"/>
         <w:rPr>
-          <w:rFonts w:ascii="Times New Roman" w:hAnsi="Times New Roman" w:cs="Times New Roman"/>
-          <w:sz w:val="28"/>
-          <w:szCs w:val="28"/>
-        </w:rPr>
-      </w:pPr>
-      <w:r>
-        <w:rPr>
-          <w:rFonts w:ascii="Times New Roman" w:hAnsi="Times New Roman" w:cs="Times New Roman"/>
-          <w:sz w:val="28"/>
-          <w:szCs w:val="28"/>
-        </w:rPr>
-        <w:t>-Lập biểu mẫu tiến độ dự án.</w:t>
-      </w:r>
-    </w:p>
-    <w:p>
-      <w:pPr>
-        <w:spacing w:line="360" w:lineRule="auto"/>
-        <w:rPr>
           <w:sz w:val="24"/>
           <w:szCs w:val="24"/>
         </w:rPr>
       </w:pPr>
+      <w:bookmarkStart w:id="0" w:name="_GoBack"/>
+      <w:bookmarkEnd w:id="0"/>
     </w:p>
     <w:p>
       <w:pPr>
@@ -11762,7 +11770,7 @@
   <a:extraClrSchemeLst/>
   <a:extLst>
     <a:ext uri="{05A4C25C-085E-4340-85A3-A5531E510DB2}">
-      <thm15:themeFamily xmlns="" xmlns:thm15="http://schemas.microsoft.com/office/thememl/2012/main" name="Office Theme" id="{62F939B6-93AF-4DB8-9C6B-D6C7DFDC589F}" vid="{4A3C46E8-61CC-4603-A589-7422A47A8E4A}"/>
+      <thm15:themeFamily xmlns:thm15="http://schemas.microsoft.com/office/thememl/2012/main" xmlns="" name="Office Theme" id="{62F939B6-93AF-4DB8-9C6B-D6C7DFDC589F}" vid="{4A3C46E8-61CC-4603-A589-7422A47A8E4A}"/>
     </a:ext>
   </a:extLst>
 </a:theme>

</xml_diff>